<commit_message>
Text and template required in en-US
</commit_message>
<xml_diff>
--- a/www/Frontiers_Template.docx
+++ b/www/Frontiers_Template.docx
@@ -3,20 +3,26 @@
 <w:document xmlns:wpc="http://schemas.microsoft.com/office/word/2010/wordprocessingCanvas" xmlns:mc="http://schemas.openxmlformats.org/markup-compatibility/2006" xmlns:o="urn:schemas-microsoft-com:office:office" xmlns:r="http://schemas.openxmlformats.org/officeDocument/2006/relationships" xmlns:m="http://schemas.openxmlformats.org/officeDocument/2006/math" xmlns:v="urn:schemas-microsoft-com:vml" xmlns:wp14="http://schemas.microsoft.com/office/word/2010/wordprocessingDrawing" xmlns:wp="http://schemas.openxmlformats.org/drawingml/2006/wordprocessingDrawing" xmlns:w10="urn:schemas-microsoft-com:office:word" xmlns:w="http://schemas.openxmlformats.org/wordprocessingml/2006/main" xmlns:w14="http://schemas.microsoft.com/office/word/2010/wordml" xmlns:w15="http://schemas.microsoft.com/office/word/2012/wordml" xmlns:wpg="http://schemas.microsoft.com/office/word/2010/wordprocessingGroup" xmlns:wpi="http://schemas.microsoft.com/office/word/2010/wordprocessingInk" xmlns:wne="http://schemas.microsoft.com/office/word/2006/wordml" xmlns:wps="http://schemas.microsoft.com/office/word/2010/wordprocessingShape" mc:Ignorable="w14 w15 wp14">
   <w:body>
     <w:p>
-      <w:bookmarkStart w:id="0" w:name="_GoBack"/>
-      <w:bookmarkEnd w:id="0"/>
+      <w:pPr>
+        <w:spacing w:before="0" w:after="200" w:line="276" w:lineRule="auto"/>
+      </w:pPr>
+      <w:bookmarkStart w:id="0" w:name="data-availability-statement"/>
+      <w:r>
+        <w:br w:type="page"/>
+      </w:r>
     </w:p>
+    <w:bookmarkEnd w:id="0"/>
+    <w:p/>
     <w:sectPr>
-      <w:headerReference w:type="even" r:id="rId7"/>
-      <w:headerReference w:type="default" r:id="rId8"/>
-      <w:footerReference w:type="even" r:id="rId9"/>
-      <w:footerReference w:type="default" r:id="rId10"/>
-      <w:headerReference w:type="first" r:id="rId11"/>
-      <w:footerReference w:type="first" r:id="rId12"/>
+      <w:headerReference w:type="even" r:id="rId8"/>
+      <w:headerReference w:type="default" r:id="rId9"/>
+      <w:footerReference w:type="even" r:id="rId10"/>
+      <w:footerReference w:type="default" r:id="rId11"/>
+      <w:headerReference w:type="first" r:id="rId12"/>
+      <w:footerReference w:type="first" r:id="rId13"/>
       <w:type w:val="continuous"/>
       <w:pgSz w:w="12240" w:h="15840"/>
-      <w:pgMar w:top="1140" w:right="1179" w:bottom="1140" w:left="1281" w:header="720" w:footer="720" w:gutter="0"/>
-      <w:lnNumType w:countBy="1" w:restart="continuous"/>
+      <w:pgMar w:top="1140" w:right="1179" w:bottom="1140" w:left="1281" w:header="283" w:footer="510" w:gutter="0"/>
       <w:cols w:space="720"/>
       <w:titlePg/>
       <w:docGrid w:linePitch="326"/>
@@ -138,7 +144,7 @@
                               <w:sz w:val="22"/>
                               <w:szCs w:val="40"/>
                             </w:rPr>
-                            <w:t>6</w:t>
+                            <w:t>2</w:t>
                           </w:r>
                           <w:r>
                             <w:rPr>
@@ -214,7 +220,7 @@
                         <w:sz w:val="22"/>
                         <w:szCs w:val="40"/>
                       </w:rPr>
-                      <w:t>6</w:t>
+                      <w:t>2</w:t>
                     </w:r>
                     <w:r>
                       <w:rPr>
@@ -325,7 +331,7 @@
                               <w:sz w:val="22"/>
                               <w:szCs w:val="40"/>
                             </w:rPr>
-                            <w:t>5</w:t>
+                            <w:t>15</w:t>
                           </w:r>
                           <w:r>
                             <w:rPr>
@@ -401,7 +407,7 @@
                         <w:sz w:val="22"/>
                         <w:szCs w:val="40"/>
                       </w:rPr>
-                      <w:t>5</w:t>
+                      <w:t>15</w:t>
                     </w:r>
                     <w:r>
                       <w:rPr>
@@ -458,6 +464,8 @@
     <w:pPr>
       <w:pStyle w:val="Encabezado"/>
     </w:pPr>
+    <w:bookmarkStart w:id="1" w:name="_GoBack"/>
+    <w:bookmarkEnd w:id="1"/>
     <w:r>
       <w:ptab w:relativeTo="margin" w:alignment="center" w:leader="none"/>
     </w:r>
@@ -3020,6 +3028,12 @@
   </w:num>
   <w:num w:numId="35">
     <w:abstractNumId w:val="4"/>
+  </w:num>
+  <w:num w:numId="36">
+    <w:abstractNumId w:val="10"/>
+  </w:num>
+  <w:num w:numId="37">
+    <w:abstractNumId w:val="10"/>
   </w:num>
 </w:numbering>
 </file>
@@ -4698,4 +4712,16 @@
   <a:objectDefaults/>
   <a:extraClrSchemeLst/>
 </a:theme>
+</file>
+
+<file path=customXml/item1.xml><?xml version="1.0" encoding="utf-8"?>
+<b:Sources xmlns:b="http://schemas.openxmlformats.org/officeDocument/2006/bibliography" xmlns="http://schemas.openxmlformats.org/officeDocument/2006/bibliography" SelectedStyle="\APASixthEditionOfficeOnline.xsl" StyleName="APA" Version="6"/>
+</file>
+
+<file path=customXml/itemProps1.xml><?xml version="1.0" encoding="utf-8"?>
+<ds:datastoreItem xmlns:ds="http://schemas.openxmlformats.org/officeDocument/2006/customXml" ds:itemID="{7E04E6E1-F3E4-4F5C-B7E1-672D2240CC2C}">
+  <ds:schemaRefs>
+    <ds:schemaRef ds:uri="http://schemas.openxmlformats.org/officeDocument/2006/bibliography"/>
+  </ds:schemaRefs>
+</ds:datastoreItem>
 </file>
</xml_diff>

<commit_message>
Orders and formats image and tables
</commit_message>
<xml_diff>
--- a/www/Frontiers_Template.docx
+++ b/www/Frontiers_Template.docx
@@ -3,29 +3,22 @@
 <w:document xmlns:wpc="http://schemas.microsoft.com/office/word/2010/wordprocessingCanvas" xmlns:mc="http://schemas.openxmlformats.org/markup-compatibility/2006" xmlns:o="urn:schemas-microsoft-com:office:office" xmlns:r="http://schemas.openxmlformats.org/officeDocument/2006/relationships" xmlns:m="http://schemas.openxmlformats.org/officeDocument/2006/math" xmlns:v="urn:schemas-microsoft-com:vml" xmlns:wp14="http://schemas.microsoft.com/office/word/2010/wordprocessingDrawing" xmlns:wp="http://schemas.openxmlformats.org/drawingml/2006/wordprocessingDrawing" xmlns:w10="urn:schemas-microsoft-com:office:word" xmlns:w="http://schemas.openxmlformats.org/wordprocessingml/2006/main" xmlns:w14="http://schemas.microsoft.com/office/word/2010/wordml" xmlns:w15="http://schemas.microsoft.com/office/word/2012/wordml" xmlns:wpg="http://schemas.microsoft.com/office/word/2010/wordprocessingGroup" xmlns:wpi="http://schemas.microsoft.com/office/word/2010/wordprocessingInk" xmlns:wne="http://schemas.microsoft.com/office/word/2006/wordml" xmlns:wps="http://schemas.microsoft.com/office/word/2010/wordprocessingShape" mc:Ignorable="w14 w15 wp14">
   <w:body>
     <w:p>
-      <w:pPr>
-        <w:spacing w:before="0" w:after="200" w:line="276" w:lineRule="auto"/>
-      </w:pPr>
       <w:bookmarkStart w:id="0" w:name="data-availability-statement"/>
-      <w:r>
-        <w:br w:type="page"/>
-      </w:r>
+      <w:bookmarkStart w:id="1" w:name="_GoBack"/>
+      <w:bookmarkEnd w:id="0"/>
+      <w:bookmarkEnd w:id="1"/>
     </w:p>
-    <w:bookmarkEnd w:id="0"/>
-    <w:p/>
     <w:sectPr>
-      <w:headerReference w:type="even" r:id="rId8"/>
-      <w:headerReference w:type="default" r:id="rId9"/>
-      <w:footerReference w:type="even" r:id="rId10"/>
-      <w:footerReference w:type="default" r:id="rId11"/>
-      <w:headerReference w:type="first" r:id="rId12"/>
-      <w:footerReference w:type="first" r:id="rId13"/>
+      <w:headerReference w:type="even" r:id="rId7"/>
+      <w:headerReference w:type="default" r:id="rId8"/>
+      <w:footerReference w:type="even" r:id="rId9"/>
+      <w:footerReference w:type="default" r:id="rId10"/>
+      <w:headerReference w:type="first" r:id="rId11"/>
+      <w:footerReference w:type="first" r:id="rId12"/>
       <w:type w:val="continuous"/>
       <w:pgSz w:w="12240" w:h="15840"/>
-      <w:pgMar w:top="1140" w:right="1179" w:bottom="1140" w:left="1281" w:header="283" w:footer="510" w:gutter="0"/>
+      <w:pgMar w:top="1140" w:right="1179" w:bottom="1140" w:left="1281" w:header="720" w:footer="720" w:gutter="0"/>
       <w:cols w:space="720"/>
-      <w:titlePg/>
-      <w:docGrid w:linePitch="326"/>
     </w:sectPr>
   </w:body>
 </w:document>
@@ -85,7 +78,7 @@
               <wp:extent cx="1508760" cy="395605"/>
               <wp:effectExtent l="0" t="0" r="0" b="0"/>
               <wp:wrapNone/>
-              <wp:docPr id="7" name="Text Box 1"/>
+              <wp:docPr id="5" name="Text Box 1"/>
               <wp:cNvGraphicFramePr/>
               <a:graphic xmlns:a="http://schemas.openxmlformats.org/drawingml/2006/main">
                 <a:graphicData uri="http://schemas.microsoft.com/office/word/2010/wordprocessingShape">
@@ -144,7 +137,7 @@
                               <w:sz w:val="22"/>
                               <w:szCs w:val="40"/>
                             </w:rPr>
-                            <w:t>2</w:t>
+                            <w:t>12</w:t>
                           </w:r>
                           <w:r>
                             <w:rPr>
@@ -180,7 +173,7 @@
               <v:stroke joinstyle="miter"/>
               <v:path gradientshapeok="t" o:connecttype="rect"/>
             </v:shapetype>
-            <v:shape id="Text Box 1" o:spid="_x0000_s1026" type="#_x0000_t202" style="position:absolute;margin-left:67.6pt;margin-top:0;width:118.8pt;height:31.15pt;z-index:251665408;visibility:visible;mso-wrap-style:square;mso-width-percent:0;mso-height-percent:0;mso-wrap-distance-left:9pt;mso-wrap-distance-top:0;mso-wrap-distance-right:9pt;mso-wrap-distance-bottom:0;mso-position-horizontal:right;mso-position-horizontal-relative:margin;mso-position-vertical:top;mso-position-vertical-relative:bottom-margin-area;mso-width-percent:0;mso-height-percent:0;mso-width-relative:margin;mso-height-relative:margin;v-text-anchor:top" o:gfxdata="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" filled="f" stroked="f" strokeweight=".5pt">
+            <v:shape id="Text Box 1" o:spid="_x0000_s1026" type="#_x0000_t202" style="position:absolute;margin-left:67.6pt;margin-top:0;width:118.8pt;height:31.15pt;z-index:251665408;visibility:visible;mso-wrap-style:square;mso-width-percent:0;mso-height-percent:0;mso-wrap-distance-left:9pt;mso-wrap-distance-top:0;mso-wrap-distance-right:9pt;mso-wrap-distance-bottom:0;mso-position-horizontal:right;mso-position-horizontal-relative:margin;mso-position-vertical:top;mso-position-vertical-relative:bottom-margin-area;mso-width-percent:0;mso-height-percent:0;mso-width-relative:margin;mso-height-relative:margin;v-text-anchor:top" o:gfxdata="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" filled="f" stroked="f" strokeweight=".5pt">
               <v:textbox style="mso-fit-shape-to-text:t">
                 <w:txbxContent>
                   <w:p>
@@ -220,7 +213,7 @@
                         <w:sz w:val="22"/>
                         <w:szCs w:val="40"/>
                       </w:rPr>
-                      <w:t>2</w:t>
+                      <w:t>12</w:t>
                     </w:r>
                     <w:r>
                       <w:rPr>
@@ -272,7 +265,7 @@
               <wp:extent cx="1508760" cy="395605"/>
               <wp:effectExtent l="0" t="0" r="0" b="0"/>
               <wp:wrapNone/>
-              <wp:docPr id="8" name="Text Box 56"/>
+              <wp:docPr id="6" name="Text Box 56"/>
               <wp:cNvGraphicFramePr/>
               <a:graphic xmlns:a="http://schemas.openxmlformats.org/drawingml/2006/main">
                 <a:graphicData uri="http://schemas.microsoft.com/office/word/2010/wordprocessingShape">
@@ -331,7 +324,7 @@
                               <w:sz w:val="22"/>
                               <w:szCs w:val="40"/>
                             </w:rPr>
-                            <w:t>15</w:t>
+                            <w:t>1</w:t>
                           </w:r>
                           <w:r>
                             <w:rPr>
@@ -367,7 +360,7 @@
               <v:stroke joinstyle="miter"/>
               <v:path gradientshapeok="t" o:connecttype="rect"/>
             </v:shapetype>
-            <v:shape id="Text Box 56" o:spid="_x0000_s1027" type="#_x0000_t202" style="position:absolute;margin-left:67.6pt;margin-top:0;width:118.8pt;height:31.15pt;z-index:251646976;visibility:visible;mso-wrap-style:square;mso-width-percent:0;mso-height-percent:0;mso-wrap-distance-left:9pt;mso-wrap-distance-top:0;mso-wrap-distance-right:9pt;mso-wrap-distance-bottom:0;mso-position-horizontal:right;mso-position-horizontal-relative:margin;mso-position-vertical:top;mso-position-vertical-relative:bottom-margin-area;mso-width-percent:0;mso-height-percent:0;mso-width-relative:margin;mso-height-relative:margin;v-text-anchor:top" o:gfxdata="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" filled="f" stroked="f" strokeweight=".5pt">
+            <v:shape id="Text Box 56" o:spid="_x0000_s1027" type="#_x0000_t202" style="position:absolute;margin-left:67.6pt;margin-top:0;width:118.8pt;height:31.15pt;z-index:251646976;visibility:visible;mso-wrap-style:square;mso-width-percent:0;mso-height-percent:0;mso-wrap-distance-left:9pt;mso-wrap-distance-top:0;mso-wrap-distance-right:9pt;mso-wrap-distance-bottom:0;mso-position-horizontal:right;mso-position-horizontal-relative:margin;mso-position-vertical:top;mso-position-vertical-relative:bottom-margin-area;mso-width-percent:0;mso-height-percent:0;mso-width-relative:margin;mso-height-relative:margin;v-text-anchor:top" o:gfxdata="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" filled="f" stroked="f" strokeweight=".5pt">
               <v:textbox style="mso-fit-shape-to-text:t">
                 <w:txbxContent>
                   <w:p>
@@ -407,7 +400,7 @@
                         <w:sz w:val="22"/>
                         <w:szCs w:val="40"/>
                       </w:rPr>
-                      <w:t>15</w:t>
+                      <w:t>1</w:t>
                     </w:r>
                     <w:r>
                       <w:rPr>
@@ -464,8 +457,6 @@
     <w:pPr>
       <w:pStyle w:val="Encabezado"/>
     </w:pPr>
-    <w:bookmarkStart w:id="1" w:name="_GoBack"/>
-    <w:bookmarkEnd w:id="1"/>
     <w:r>
       <w:ptab w:relativeTo="margin" w:alignment="center" w:leader="none"/>
     </w:r>
@@ -495,7 +486,7 @@
         <wp:inline distT="0" distB="0" distL="0" distR="0">
           <wp:extent cx="1380490" cy="491490"/>
           <wp:effectExtent l="0" t="0" r="0" b="3810"/>
-          <wp:docPr id="3" name="Imagen 4" descr="logo1"/>
+          <wp:docPr id="1" name="Imagen 4" descr="logo1"/>
           <wp:cNvGraphicFramePr>
             <a:graphicFrameLocks xmlns:a="http://schemas.openxmlformats.org/drawingml/2006/main" noChangeAspect="1"/>
           </wp:cNvGraphicFramePr>
@@ -503,7 +494,7 @@
             <a:graphicData uri="http://schemas.openxmlformats.org/drawingml/2006/picture">
               <pic:pic xmlns:pic="http://schemas.openxmlformats.org/drawingml/2006/picture">
                 <pic:nvPicPr>
-                  <pic:cNvPr id="4" name="Picture 6" descr="logo1"/>
+                  <pic:cNvPr id="2" name="Picture 6" descr="logo1"/>
                   <pic:cNvPicPr>
                     <a:picLocks noChangeAspect="1" noChangeArrowheads="1"/>
                   </pic:cNvPicPr>
@@ -563,7 +554,7 @@
         <wp:inline distT="0" distB="0" distL="0" distR="0" wp14:anchorId="56C3F4FE" wp14:editId="369AA4D1">
           <wp:extent cx="1382534" cy="497091"/>
           <wp:effectExtent l="0" t="0" r="0" b="0"/>
-          <wp:docPr id="5" name="Picture 6" descr="C:\Users\Elaine.Scott\Documents\LaTex\____TEST____Frontiers_LaTeX_Templates_V2.5\Frontiers LaTeX (Science, Health and Engineering) V2.5 - with Supplementary material (V1.2)\logo1.jpg"/>
+          <wp:docPr id="3" name="Picture 6" descr="C:\Users\Elaine.Scott\Documents\LaTex\____TEST____Frontiers_LaTeX_Templates_V2.5\Frontiers LaTeX (Science, Health and Engineering) V2.5 - with Supplementary material (V1.2)\logo1.jpg"/>
           <wp:cNvGraphicFramePr>
             <a:graphicFrameLocks xmlns:a="http://schemas.openxmlformats.org/drawingml/2006/main" noChangeAspect="1"/>
           </wp:cNvGraphicFramePr>
@@ -571,7 +562,7 @@
             <a:graphicData uri="http://schemas.openxmlformats.org/drawingml/2006/picture">
               <pic:pic xmlns:pic="http://schemas.openxmlformats.org/drawingml/2006/picture">
                 <pic:nvPicPr>
-                  <pic:cNvPr id="6" name="Picture 1" descr="C:\Users\Elaine.Scott\Documents\LaTex\____TEST____Frontiers_LaTeX_Templates_V2.5\Frontiers LaTeX (Science, Health and Engineering) V2.5 - with Supplementary material (V1.2)\logo1.jpg"/>
+                  <pic:cNvPr id="4" name="Picture 1" descr="C:\Users\Elaine.Scott\Documents\LaTex\____TEST____Frontiers_LaTeX_Templates_V2.5\Frontiers LaTeX (Science, Health and Engineering) V2.5 - with Supplementary material (V1.2)\logo1.jpg"/>
                   <pic:cNvPicPr>
                     <a:picLocks noChangeAspect="1" noChangeArrowheads="1"/>
                   </pic:cNvPicPr>
@@ -3033,6 +3024,9 @@
     <w:abstractNumId w:val="10"/>
   </w:num>
   <w:num w:numId="37">
+    <w:abstractNumId w:val="10"/>
+  </w:num>
+  <w:num w:numId="38">
     <w:abstractNumId w:val="10"/>
   </w:num>
 </w:numbering>
@@ -4188,7 +4182,9 @@
   </w:style>
   <w:style w:type="paragraph" w:customStyle="1" w:styleId="TableCaption">
     <w:name w:val="Table Caption"/>
+    <w:basedOn w:val="Normal"/>
     <w:qFormat/>
+    <w:rsid w:val="00767F1A"/>
   </w:style>
   <w:style w:type="paragraph" w:customStyle="1" w:styleId="SourceCode">
     <w:name w:val="Source Code"/>
@@ -4712,16 +4708,4 @@
   <a:objectDefaults/>
   <a:extraClrSchemeLst/>
 </a:theme>
-</file>
-
-<file path=customXml/item1.xml><?xml version="1.0" encoding="utf-8"?>
-<b:Sources xmlns:b="http://schemas.openxmlformats.org/officeDocument/2006/bibliography" xmlns="http://schemas.openxmlformats.org/officeDocument/2006/bibliography" SelectedStyle="\APASixthEditionOfficeOnline.xsl" StyleName="APA" Version="6"/>
-</file>
-
-<file path=customXml/itemProps1.xml><?xml version="1.0" encoding="utf-8"?>
-<ds:datastoreItem xmlns:ds="http://schemas.openxmlformats.org/officeDocument/2006/customXml" ds:itemID="{7E04E6E1-F3E4-4F5C-B7E1-672D2240CC2C}">
-  <ds:schemaRefs>
-    <ds:schemaRef ds:uri="http://schemas.openxmlformats.org/officeDocument/2006/bibliography"/>
-  </ds:schemaRefs>
-</ds:datastoreItem>
 </file>
</xml_diff>

<commit_message>
Update "source code" style
</commit_message>
<xml_diff>
--- a/www/Frontiers_Template.docx
+++ b/www/Frontiers_Template.docx
@@ -137,7 +137,7 @@
                               <w:sz w:val="22"/>
                               <w:szCs w:val="40"/>
                             </w:rPr>
-                            <w:t>12</w:t>
+                            <w:t>4</w:t>
                           </w:r>
                           <w:r>
                             <w:rPr>
@@ -213,7 +213,7 @@
                         <w:sz w:val="22"/>
                         <w:szCs w:val="40"/>
                       </w:rPr>
-                      <w:t>12</w:t>
+                      <w:t>4</w:t>
                     </w:r>
                     <w:r>
                       <w:rPr>
@@ -3027,6 +3027,9 @@
     <w:abstractNumId w:val="10"/>
   </w:num>
   <w:num w:numId="38">
+    <w:abstractNumId w:val="10"/>
+  </w:num>
+  <w:num w:numId="39">
     <w:abstractNumId w:val="10"/>
   </w:num>
 </w:numbering>
@@ -4189,10 +4192,13 @@
   <w:style w:type="paragraph" w:customStyle="1" w:styleId="SourceCode">
     <w:name w:val="Source Code"/>
     <w:basedOn w:val="Normal"/>
+    <w:rsid w:val="00901D9E"/>
     <w:pPr>
-      <w:shd w:val="clear" w:color="auto" w:fill="F8F8F8"/>
       <w:wordWrap w:val="0"/>
     </w:pPr>
+    <w:rPr>
+      <w:rFonts w:ascii="Consolas" w:hAnsi="Consolas"/>
+    </w:rPr>
   </w:style>
   <w:style w:type="character" w:customStyle="1" w:styleId="KeywordTok">
     <w:name w:val="KeywordTok"/>

</xml_diff>

<commit_message>
Updates header and footer in Frontiers template
</commit_message>
<xml_diff>
--- a/www/Frontiers_Template.docx
+++ b/www/Frontiers_Template.docx
@@ -14,11 +14,12 @@
       <w:footerReference w:type="even" r:id="rId9"/>
       <w:footerReference w:type="default" r:id="rId10"/>
       <w:headerReference w:type="first" r:id="rId11"/>
-      <w:footerReference w:type="first" r:id="rId12"/>
       <w:type w:val="continuous"/>
       <w:pgSz w:w="12240" w:h="15840"/>
-      <w:pgMar w:top="1140" w:right="1179" w:bottom="1140" w:left="1281" w:header="720" w:footer="720" w:gutter="0"/>
+      <w:pgMar w:top="1140" w:right="1179" w:bottom="1140" w:left="1281" w:header="283" w:footer="510" w:gutter="0"/>
       <w:cols w:space="720"/>
+      <w:titlePg/>
+      <w:docGrid w:linePitch="326"/>
     </w:sectPr>
   </w:body>
 </w:document>
@@ -418,16 +419,6 @@
         </mc:Fallback>
       </mc:AlternateContent>
     </w:r>
-  </w:p>
-</w:ftr>
-</file>
-
-<file path=word/footer3.xml><?xml version="1.0" encoding="utf-8"?>
-<w:ftr xmlns:wpc="http://schemas.microsoft.com/office/word/2010/wordprocessingCanvas" xmlns:mc="http://schemas.openxmlformats.org/markup-compatibility/2006" xmlns:o="urn:schemas-microsoft-com:office:office" xmlns:r="http://schemas.openxmlformats.org/officeDocument/2006/relationships" xmlns:m="http://schemas.openxmlformats.org/officeDocument/2006/math" xmlns:v="urn:schemas-microsoft-com:vml" xmlns:wp14="http://schemas.microsoft.com/office/word/2010/wordprocessingDrawing" xmlns:wp="http://schemas.openxmlformats.org/drawingml/2006/wordprocessingDrawing" xmlns:w10="urn:schemas-microsoft-com:office:word" xmlns:w="http://schemas.openxmlformats.org/wordprocessingml/2006/main" xmlns:w14="http://schemas.microsoft.com/office/word/2010/wordml" xmlns:w15="http://schemas.microsoft.com/office/word/2012/wordml" xmlns:wpg="http://schemas.microsoft.com/office/word/2010/wordprocessingGroup" xmlns:wpi="http://schemas.microsoft.com/office/word/2010/wordprocessingInk" xmlns:wne="http://schemas.microsoft.com/office/word/2006/wordml" xmlns:wps="http://schemas.microsoft.com/office/word/2010/wordprocessingShape" mc:Ignorable="w14 w15 wp14">
-  <w:p>
-    <w:pPr>
-      <w:pStyle w:val="Piedepgina"/>
-    </w:pPr>
   </w:p>
 </w:ftr>
 </file>

</xml_diff>